<commit_message>
delete file after sending it to users
</commit_message>
<xml_diff>
--- a/public/template/Certificate.docx
+++ b/public/template/Certificate.docx
@@ -8,8 +8,850 @@
           <w:noProof/>
           <w:lang w:eastAsia="en-PH"/>
         </w:rPr>
+        <mc:AlternateContent>
+          <mc:Choice Requires="wps">
+            <w:drawing>
+              <wp:anchor distT="0" distB="0" distL="114300" distR="114300" simplePos="0" relativeHeight="251661312" behindDoc="0" locked="0" layoutInCell="1" allowOverlap="1" wp14:anchorId="35B38C91" wp14:editId="16E300E5">
+                <wp:simplePos x="0" y="0"/>
+                <wp:positionH relativeFrom="column">
+                  <wp:posOffset>7686675</wp:posOffset>
+                </wp:positionH>
+                <wp:positionV relativeFrom="page">
+                  <wp:posOffset>666750</wp:posOffset>
+                </wp:positionV>
+                <wp:extent cx="1347470" cy="1304925"/>
+                <wp:effectExtent l="0" t="0" r="0" b="0"/>
+                <wp:wrapSquare wrapText="bothSides"/>
+                <wp:docPr id="1523709372" name="Text Box 1"/>
+                <wp:cNvGraphicFramePr/>
+                <a:graphic xmlns:a="http://schemas.openxmlformats.org/drawingml/2006/main">
+                  <a:graphicData uri="http://schemas.microsoft.com/office/word/2010/wordprocessingShape">
+                    <wps:wsp>
+                      <wps:cNvSpPr txBox="1"/>
+                      <wps:spPr>
+                        <a:xfrm>
+                          <a:off x="0" y="0"/>
+                          <a:ext cx="1347470" cy="1304925"/>
+                        </a:xfrm>
+                        <a:prstGeom prst="rect">
+                          <a:avLst/>
+                        </a:prstGeom>
+                        <a:noFill/>
+                        <a:ln w="6350">
+                          <a:noFill/>
+                        </a:ln>
+                      </wps:spPr>
+                      <wps:txbx>
+                        <w:txbxContent>
+                          <w:p>
+                            <w:pPr>
+                              <w:jc w:val="center"/>
+                              <w:rPr>
+                                <w:color w:val="FFFFFF" w:themeColor="background1"/>
+                              </w:rPr>
+                            </w:pPr>
+                            <w:r>
+                              <w:rPr>
+                                <w:color w:val="FFFFFF" w:themeColor="background1"/>
+                              </w:rPr>
+                              <w:t>${logo}</w:t>
+                            </w:r>
+                          </w:p>
+                        </w:txbxContent>
+                      </wps:txbx>
+                      <wps:bodyPr rot="0" spcFirstLastPara="0" vertOverflow="overflow" horzOverflow="overflow" vert="horz" wrap="square" lIns="91440" tIns="45720" rIns="91440" bIns="45720" numCol="1" spcCol="0" rtlCol="0" fromWordArt="0" anchor="t" anchorCtr="0" forceAA="0" compatLnSpc="1">
+                        <a:prstTxWarp prst="textNoShape">
+                          <a:avLst/>
+                        </a:prstTxWarp>
+                        <a:noAutofit/>
+                      </wps:bodyPr>
+                    </wps:wsp>
+                  </a:graphicData>
+                </a:graphic>
+                <wp14:sizeRelH relativeFrom="margin">
+                  <wp14:pctWidth>0</wp14:pctWidth>
+                </wp14:sizeRelH>
+                <wp14:sizeRelV relativeFrom="margin">
+                  <wp14:pctHeight>0</wp14:pctHeight>
+                </wp14:sizeRelV>
+              </wp:anchor>
+            </w:drawing>
+          </mc:Choice>
+          <mc:Fallback>
+            <w:pict>
+              <v:shapetype w14:anchorId="35B38C91" id="_x0000_t202" coordsize="21600,21600" o:spt="202" path="m,l,21600r21600,l21600,xe">
+                <v:stroke joinstyle="miter"/>
+                <v:path gradientshapeok="t" o:connecttype="rect"/>
+              </v:shapetype>
+              <v:shape id="Text Box 1" o:spid="_x0000_s1026" type="#_x0000_t202" style="position:absolute;margin-left:605.25pt;margin-top:52.5pt;width:106.1pt;height:102.75pt;z-index:251661312;visibility:visible;mso-wrap-style:square;mso-width-percent:0;mso-height-percent:0;mso-wrap-distance-left:9pt;mso-wrap-distance-top:0;mso-wrap-distance-right:9pt;mso-wrap-distance-bottom:0;mso-position-horizontal:absolute;mso-position-horizontal-relative:text;mso-position-vertical:absolute;mso-position-vertical-relative:page;mso-width-percent:0;mso-height-percent:0;mso-width-relative:margin;mso-height-relative:margin;v-text-anchor:top" o:gfxdata="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" filled="f" stroked="f" strokeweight=".5pt">
+                <v:textbox>
+                  <w:txbxContent>
+                    <w:p>
+                      <w:pPr>
+                        <w:jc w:val="center"/>
+                        <w:rPr>
+                          <w:color w:val="FFFFFF" w:themeColor="background1"/>
+                        </w:rPr>
+                      </w:pPr>
+                      <w:r>
+                        <w:rPr>
+                          <w:color w:val="FFFFFF" w:themeColor="background1"/>
+                        </w:rPr>
+                        <w:t>${logo}</w:t>
+                      </w:r>
+                    </w:p>
+                  </w:txbxContent>
+                </v:textbox>
+                <w10:wrap type="square" anchory="page"/>
+              </v:shape>
+            </w:pict>
+          </mc:Fallback>
+        </mc:AlternateContent>
+      </w:r>
+      <w:r>
+        <w:rPr>
+          <w:noProof/>
+          <w:lang w:eastAsia="en-PH"/>
+        </w:rPr>
+        <mc:AlternateContent>
+          <mc:Choice Requires="wps">
+            <w:drawing>
+              <wp:anchor distT="0" distB="0" distL="114300" distR="114300" simplePos="0" relativeHeight="251664384" behindDoc="0" locked="0" layoutInCell="1" allowOverlap="1" wp14:anchorId="7E9EDE60" wp14:editId="76D8F015">
+                <wp:simplePos x="0" y="0"/>
+                <wp:positionH relativeFrom="margin">
+                  <wp:align>center</wp:align>
+                </wp:positionH>
+                <wp:positionV relativeFrom="paragraph">
+                  <wp:posOffset>0</wp:posOffset>
+                </wp:positionV>
+                <wp:extent cx="6373504" cy="1118870"/>
+                <wp:effectExtent l="0" t="0" r="0" b="0"/>
+                <wp:wrapNone/>
+                <wp:docPr id="457773594" name="Rectangle 1"/>
+                <wp:cNvGraphicFramePr/>
+                <a:graphic xmlns:a="http://schemas.openxmlformats.org/drawingml/2006/main">
+                  <a:graphicData uri="http://schemas.microsoft.com/office/word/2010/wordprocessingShape">
+                    <wps:wsp>
+                      <wps:cNvSpPr/>
+                      <wps:spPr>
+                        <a:xfrm>
+                          <a:off x="0" y="0"/>
+                          <a:ext cx="6373504" cy="1118870"/>
+                        </a:xfrm>
+                        <a:prstGeom prst="rect">
+                          <a:avLst/>
+                        </a:prstGeom>
+                        <a:noFill/>
+                        <a:ln>
+                          <a:noFill/>
+                        </a:ln>
+                      </wps:spPr>
+                      <wps:style>
+                        <a:lnRef idx="2">
+                          <a:schemeClr val="accent1">
+                            <a:shade val="15000"/>
+                          </a:schemeClr>
+                        </a:lnRef>
+                        <a:fillRef idx="1">
+                          <a:schemeClr val="accent1"/>
+                        </a:fillRef>
+                        <a:effectRef idx="0">
+                          <a:schemeClr val="accent1"/>
+                        </a:effectRef>
+                        <a:fontRef idx="minor">
+                          <a:schemeClr val="lt1"/>
+                        </a:fontRef>
+                      </wps:style>
+                      <wps:txbx>
+                        <w:txbxContent>
+                          <w:p>
+                            <w:pPr>
+                              <w:jc w:val="center"/>
+                              <w:rPr>
+                                <w:rFonts w:ascii="Bahnschrift SemiCondensed" w:hAnsi="Bahnschrift SemiCondensed"/>
+                                <w:color w:val="D8B65C"/>
+                                <w:sz w:val="144"/>
+                                <w:szCs w:val="144"/>
+                                <w:lang w:val="en-GB"/>
+                              </w:rPr>
+                            </w:pPr>
+                            <w:r>
+                              <w:rPr>
+                                <w:rFonts w:ascii="Bahnschrift SemiCondensed" w:hAnsi="Bahnschrift SemiCondensed"/>
+                                <w:color w:val="D8B65C"/>
+                                <w:sz w:val="144"/>
+                                <w:szCs w:val="144"/>
+                                <w:lang w:val="en-GB"/>
+                              </w:rPr>
+                              <w:t>CERTIFICATE</w:t>
+                            </w:r>
+                          </w:p>
+                        </w:txbxContent>
+                      </wps:txbx>
+                      <wps:bodyPr rot="0" spcFirstLastPara="0" vertOverflow="overflow" horzOverflow="overflow" vert="horz" wrap="square" lIns="91440" tIns="45720" rIns="91440" bIns="45720" numCol="1" spcCol="0" rtlCol="0" fromWordArt="0" anchor="ctr" anchorCtr="0" forceAA="0" compatLnSpc="1">
+                        <a:prstTxWarp prst="textNoShape">
+                          <a:avLst/>
+                        </a:prstTxWarp>
+                        <a:noAutofit/>
+                      </wps:bodyPr>
+                    </wps:wsp>
+                  </a:graphicData>
+                </a:graphic>
+                <wp14:sizeRelH relativeFrom="margin">
+                  <wp14:pctWidth>0</wp14:pctWidth>
+                </wp14:sizeRelH>
+                <wp14:sizeRelV relativeFrom="margin">
+                  <wp14:pctHeight>0</wp14:pctHeight>
+                </wp14:sizeRelV>
+              </wp:anchor>
+            </w:drawing>
+          </mc:Choice>
+          <mc:Fallback xmlns:w16du="http://schemas.microsoft.com/office/word/2023/wordml/word16du">
+            <w:pict>
+              <v:rect w14:anchorId="7E9EDE60" id="Rectangle 1" o:spid="_x0000_s1027" style="position:absolute;margin-left:0;margin-top:0;width:501.85pt;height:88.1pt;z-index:251664384;visibility:visible;mso-wrap-style:square;mso-width-percent:0;mso-height-percent:0;mso-wrap-distance-left:9pt;mso-wrap-distance-top:0;mso-wrap-distance-right:9pt;mso-wrap-distance-bottom:0;mso-position-horizontal:center;mso-position-horizontal-relative:margin;mso-position-vertical:absolute;mso-position-vertical-relative:text;mso-width-percent:0;mso-height-percent:0;mso-width-relative:margin;mso-height-relative:margin;v-text-anchor:middle" o:gfxdata="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" filled="f" stroked="f" strokeweight="1pt">
+                <v:textbox>
+                  <w:txbxContent>
+                    <w:p>
+                      <w:pPr>
+                        <w:jc w:val="center"/>
+                        <w:rPr>
+                          <w:rFonts w:ascii="Bahnschrift SemiCondensed" w:hAnsi="Bahnschrift SemiCondensed"/>
+                          <w:color w:val="D8B65C"/>
+                          <w:sz w:val="144"/>
+                          <w:szCs w:val="144"/>
+                          <w:lang w:val="en-GB"/>
+                        </w:rPr>
+                      </w:pPr>
+                      <w:r>
+                        <w:rPr>
+                          <w:rFonts w:ascii="Bahnschrift SemiCondensed" w:hAnsi="Bahnschrift SemiCondensed"/>
+                          <w:color w:val="D8B65C"/>
+                          <w:sz w:val="144"/>
+                          <w:szCs w:val="144"/>
+                          <w:lang w:val="en-GB"/>
+                        </w:rPr>
+                        <w:t>CERTIFICATE</w:t>
+                      </w:r>
+                    </w:p>
+                  </w:txbxContent>
+                </v:textbox>
+                <w10:wrap anchorx="margin"/>
+              </v:rect>
+            </w:pict>
+          </mc:Fallback>
+        </mc:AlternateContent>
+      </w:r>
+      <w:r>
+        <w:rPr>
+          <w:noProof/>
+          <w:lang w:eastAsia="en-PH"/>
+        </w:rPr>
+        <mc:AlternateContent>
+          <mc:Choice Requires="wps">
+            <w:drawing>
+              <wp:anchor distT="0" distB="0" distL="114300" distR="114300" simplePos="0" relativeHeight="251665408" behindDoc="0" locked="0" layoutInCell="1" allowOverlap="1" wp14:anchorId="7EE19193" wp14:editId="4B6404C7">
+                <wp:simplePos x="0" y="0"/>
+                <wp:positionH relativeFrom="margin">
+                  <wp:align>center</wp:align>
+                </wp:positionH>
+                <wp:positionV relativeFrom="paragraph">
+                  <wp:posOffset>961769</wp:posOffset>
+                </wp:positionV>
+                <wp:extent cx="4726380" cy="676893"/>
+                <wp:effectExtent l="0" t="0" r="0" b="0"/>
+                <wp:wrapNone/>
+                <wp:docPr id="143615487" name="Rectangle 2"/>
+                <wp:cNvGraphicFramePr/>
+                <a:graphic xmlns:a="http://schemas.openxmlformats.org/drawingml/2006/main">
+                  <a:graphicData uri="http://schemas.microsoft.com/office/word/2010/wordprocessingShape">
+                    <wps:wsp>
+                      <wps:cNvSpPr/>
+                      <wps:spPr>
+                        <a:xfrm>
+                          <a:off x="0" y="0"/>
+                          <a:ext cx="4726380" cy="676893"/>
+                        </a:xfrm>
+                        <a:prstGeom prst="rect">
+                          <a:avLst/>
+                        </a:prstGeom>
+                        <a:noFill/>
+                        <a:ln>
+                          <a:noFill/>
+                        </a:ln>
+                      </wps:spPr>
+                      <wps:style>
+                        <a:lnRef idx="2">
+                          <a:schemeClr val="accent1">
+                            <a:shade val="15000"/>
+                          </a:schemeClr>
+                        </a:lnRef>
+                        <a:fillRef idx="1">
+                          <a:schemeClr val="accent1"/>
+                        </a:fillRef>
+                        <a:effectRef idx="0">
+                          <a:schemeClr val="accent1"/>
+                        </a:effectRef>
+                        <a:fontRef idx="minor">
+                          <a:schemeClr val="lt1"/>
+                        </a:fontRef>
+                      </wps:style>
+                      <wps:txbx>
+                        <w:txbxContent>
+                          <w:p>
+                            <w:pPr>
+                              <w:jc w:val="center"/>
+                              <w:rPr>
+                                <w:color w:val="FFFFFF" w:themeColor="background1"/>
+                                <w:sz w:val="48"/>
+                                <w:szCs w:val="48"/>
+                                <w:lang w:val="en-GB"/>
+                              </w:rPr>
+                            </w:pPr>
+                            <w:r>
+                              <w:rPr>
+                                <w:color w:val="FFFFFF" w:themeColor="background1"/>
+                                <w:sz w:val="48"/>
+                                <w:szCs w:val="48"/>
+                                <w:lang w:val="en-GB"/>
+                              </w:rPr>
+                              <w:t>of Completion</w:t>
+                            </w:r>
+                          </w:p>
+                        </w:txbxContent>
+                      </wps:txbx>
+                      <wps:bodyPr rot="0" spcFirstLastPara="0" vertOverflow="overflow" horzOverflow="overflow" vert="horz" wrap="square" lIns="91440" tIns="45720" rIns="91440" bIns="45720" numCol="1" spcCol="0" rtlCol="0" fromWordArt="0" anchor="ctr" anchorCtr="0" forceAA="0" compatLnSpc="1">
+                        <a:prstTxWarp prst="textNoShape">
+                          <a:avLst/>
+                        </a:prstTxWarp>
+                        <a:noAutofit/>
+                      </wps:bodyPr>
+                    </wps:wsp>
+                  </a:graphicData>
+                </a:graphic>
+              </wp:anchor>
+            </w:drawing>
+          </mc:Choice>
+          <mc:Fallback xmlns:w16du="http://schemas.microsoft.com/office/word/2023/wordml/word16du">
+            <w:pict>
+              <v:rect w14:anchorId="7EE19193" id="Rectangle 2" o:spid="_x0000_s1028" style="position:absolute;margin-left:0;margin-top:75.75pt;width:372.15pt;height:53.3pt;z-index:251665408;visibility:visible;mso-wrap-style:square;mso-wrap-distance-left:9pt;mso-wrap-distance-top:0;mso-wrap-distance-right:9pt;mso-wrap-distance-bottom:0;mso-position-horizontal:center;mso-position-horizontal-relative:margin;mso-position-vertical:absolute;mso-position-vertical-relative:text;v-text-anchor:middle" o:gfxdata="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" filled="f" stroked="f" strokeweight="1pt">
+                <v:textbox>
+                  <w:txbxContent>
+                    <w:p>
+                      <w:pPr>
+                        <w:jc w:val="center"/>
+                        <w:rPr>
+                          <w:color w:val="FFFFFF" w:themeColor="background1"/>
+                          <w:sz w:val="48"/>
+                          <w:szCs w:val="48"/>
+                          <w:lang w:val="en-GB"/>
+                        </w:rPr>
+                      </w:pPr>
+                      <w:r>
+                        <w:rPr>
+                          <w:color w:val="FFFFFF" w:themeColor="background1"/>
+                          <w:sz w:val="48"/>
+                          <w:szCs w:val="48"/>
+                          <w:lang w:val="en-GB"/>
+                        </w:rPr>
+                        <w:t>of Completion</w:t>
+                      </w:r>
+                    </w:p>
+                  </w:txbxContent>
+                </v:textbox>
+                <w10:wrap anchorx="margin"/>
+              </v:rect>
+            </w:pict>
+          </mc:Fallback>
+        </mc:AlternateContent>
+      </w:r>
+      <w:r>
+        <w:rPr>
+          <w:noProof/>
+          <w:lang w:eastAsia="en-PH"/>
+        </w:rPr>
+        <mc:AlternateContent>
+          <mc:Choice Requires="wps">
+            <w:drawing>
+              <wp:anchor distT="0" distB="0" distL="114300" distR="114300" simplePos="0" relativeHeight="251663360" behindDoc="0" locked="0" layoutInCell="1" allowOverlap="1" wp14:anchorId="213831F8" wp14:editId="1964D0A1">
+                <wp:simplePos x="0" y="0"/>
+                <wp:positionH relativeFrom="margin">
+                  <wp:align>center</wp:align>
+                </wp:positionH>
+                <wp:positionV relativeFrom="paragraph">
+                  <wp:posOffset>4892510</wp:posOffset>
+                </wp:positionV>
+                <wp:extent cx="3063833" cy="795647"/>
+                <wp:effectExtent l="0" t="0" r="0" b="5080"/>
+                <wp:wrapNone/>
+                <wp:docPr id="123151024" name="Text Box 1"/>
+                <wp:cNvGraphicFramePr/>
+                <a:graphic xmlns:a="http://schemas.openxmlformats.org/drawingml/2006/main">
+                  <a:graphicData uri="http://schemas.microsoft.com/office/word/2010/wordprocessingShape">
+                    <wps:wsp>
+                      <wps:cNvSpPr txBox="1"/>
+                      <wps:spPr>
+                        <a:xfrm>
+                          <a:off x="0" y="0"/>
+                          <a:ext cx="3063833" cy="795647"/>
+                        </a:xfrm>
+                        <a:prstGeom prst="rect">
+                          <a:avLst/>
+                        </a:prstGeom>
+                        <a:noFill/>
+                        <a:ln w="6350">
+                          <a:noFill/>
+                        </a:ln>
+                      </wps:spPr>
+                      <wps:txbx>
+                        <w:txbxContent>
+                          <w:p>
+                            <w:pPr>
+                              <w:spacing w:after="0"/>
+                              <w:jc w:val="center"/>
+                              <w:rPr>
+                                <w:color w:val="FFFFFF" w:themeColor="background1"/>
+                                <w:sz w:val="32"/>
+                                <w:szCs w:val="32"/>
+                                <w:u w:val="single"/>
+                              </w:rPr>
+                            </w:pPr>
+                            <w:r>
+                              <w:rPr>
+                                <w:color w:val="FFFFFF" w:themeColor="background1"/>
+                                <w:sz w:val="32"/>
+                                <w:szCs w:val="32"/>
+                                <w:u w:val="single"/>
+                              </w:rPr>
+                              <w:t>${</w:t>
+                            </w:r>
+                            <w:r>
+                              <w:rPr>
+                                <w:color w:val="FFFFFF" w:themeColor="background1"/>
+                                <w:sz w:val="32"/>
+                                <w:szCs w:val="32"/>
+                                <w:u w:val="single"/>
+                              </w:rPr>
+                              <w:t>issuer</w:t>
+                            </w:r>
+                            <w:r>
+                              <w:rPr>
+                                <w:color w:val="FFFFFF" w:themeColor="background1"/>
+                                <w:sz w:val="32"/>
+                                <w:szCs w:val="32"/>
+                                <w:u w:val="single"/>
+                              </w:rPr>
+                              <w:t>}</w:t>
+                            </w:r>
+                          </w:p>
+                          <w:p>
+                            <w:pPr>
+                              <w:spacing w:after="0"/>
+                              <w:jc w:val="center"/>
+                              <w:rPr>
+                                <w:color w:val="FFFFFF" w:themeColor="background1"/>
+                                <w:sz w:val="24"/>
+                                <w:szCs w:val="24"/>
+                              </w:rPr>
+                            </w:pPr>
+                            <w:r>
+                              <w:rPr>
+                                <w:color w:val="FFFFFF" w:themeColor="background1"/>
+                                <w:sz w:val="28"/>
+                                <w:szCs w:val="28"/>
+                              </w:rPr>
+                              <w:t>Issuer</w:t>
+                            </w:r>
+                          </w:p>
+                        </w:txbxContent>
+                      </wps:txbx>
+                      <wps:bodyPr rot="0" spcFirstLastPara="0" vertOverflow="overflow" horzOverflow="overflow" vert="horz" wrap="square" lIns="91440" tIns="45720" rIns="91440" bIns="45720" numCol="1" spcCol="0" rtlCol="0" fromWordArt="0" anchor="t" anchorCtr="0" forceAA="0" compatLnSpc="1">
+                        <a:prstTxWarp prst="textNoShape">
+                          <a:avLst/>
+                        </a:prstTxWarp>
+                        <a:noAutofit/>
+                      </wps:bodyPr>
+                    </wps:wsp>
+                  </a:graphicData>
+                </a:graphic>
+                <wp14:sizeRelH relativeFrom="margin">
+                  <wp14:pctWidth>0</wp14:pctWidth>
+                </wp14:sizeRelH>
+                <wp14:sizeRelV relativeFrom="margin">
+                  <wp14:pctHeight>0</wp14:pctHeight>
+                </wp14:sizeRelV>
+              </wp:anchor>
+            </w:drawing>
+          </mc:Choice>
+          <mc:Fallback xmlns:w16du="http://schemas.microsoft.com/office/word/2023/wordml/word16du">
+            <w:pict>
+              <v:shape w14:anchorId="213831F8" id="_x0000_s1029" type="#_x0000_t202" style="position:absolute;margin-left:0;margin-top:385.25pt;width:241.25pt;height:62.65pt;z-index:251663360;visibility:visible;mso-wrap-style:square;mso-width-percent:0;mso-height-percent:0;mso-wrap-distance-left:9pt;mso-wrap-distance-top:0;mso-wrap-distance-right:9pt;mso-wrap-distance-bottom:0;mso-position-horizontal:center;mso-position-horizontal-relative:margin;mso-position-vertical:absolute;mso-position-vertical-relative:text;mso-width-percent:0;mso-height-percent:0;mso-width-relative:margin;mso-height-relative:margin;v-text-anchor:top" o:gfxdata="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" filled="f" stroked="f" strokeweight=".5pt">
+                <v:textbox>
+                  <w:txbxContent>
+                    <w:p>
+                      <w:pPr>
+                        <w:spacing w:after="0"/>
+                        <w:jc w:val="center"/>
+                        <w:rPr>
+                          <w:color w:val="FFFFFF" w:themeColor="background1"/>
+                          <w:sz w:val="32"/>
+                          <w:szCs w:val="32"/>
+                          <w:u w:val="single"/>
+                        </w:rPr>
+                      </w:pPr>
+                      <w:r>
+                        <w:rPr>
+                          <w:color w:val="FFFFFF" w:themeColor="background1"/>
+                          <w:sz w:val="32"/>
+                          <w:szCs w:val="32"/>
+                          <w:u w:val="single"/>
+                        </w:rPr>
+                        <w:t>${</w:t>
+                      </w:r>
+                      <w:r>
+                        <w:rPr>
+                          <w:color w:val="FFFFFF" w:themeColor="background1"/>
+                          <w:sz w:val="32"/>
+                          <w:szCs w:val="32"/>
+                          <w:u w:val="single"/>
+                        </w:rPr>
+                        <w:t>issuer</w:t>
+                      </w:r>
+                      <w:r>
+                        <w:rPr>
+                          <w:color w:val="FFFFFF" w:themeColor="background1"/>
+                          <w:sz w:val="32"/>
+                          <w:szCs w:val="32"/>
+                          <w:u w:val="single"/>
+                        </w:rPr>
+                        <w:t>}</w:t>
+                      </w:r>
+                    </w:p>
+                    <w:p>
+                      <w:pPr>
+                        <w:spacing w:after="0"/>
+                        <w:jc w:val="center"/>
+                        <w:rPr>
+                          <w:color w:val="FFFFFF" w:themeColor="background1"/>
+                          <w:sz w:val="24"/>
+                          <w:szCs w:val="24"/>
+                        </w:rPr>
+                      </w:pPr>
+                      <w:r>
+                        <w:rPr>
+                          <w:color w:val="FFFFFF" w:themeColor="background1"/>
+                          <w:sz w:val="28"/>
+                          <w:szCs w:val="28"/>
+                        </w:rPr>
+                        <w:t>Issuer</w:t>
+                      </w:r>
+                    </w:p>
+                  </w:txbxContent>
+                </v:textbox>
+                <w10:wrap anchorx="margin"/>
+              </v:shape>
+            </w:pict>
+          </mc:Fallback>
+        </mc:AlternateContent>
+      </w:r>
+      <w:r>
+        <w:rPr>
+          <w:noProof/>
+          <w:lang w:eastAsia="en-PH"/>
+        </w:rPr>
+        <mc:AlternateContent>
+          <mc:Choice Requires="wps">
+            <w:drawing>
+              <wp:anchor distT="0" distB="0" distL="114300" distR="114300" simplePos="0" relativeHeight="251660288" behindDoc="0" locked="0" layoutInCell="1" allowOverlap="1" wp14:anchorId="2A6D594B" wp14:editId="6C610672">
+                <wp:simplePos x="0" y="0"/>
+                <wp:positionH relativeFrom="margin">
+                  <wp:align>center</wp:align>
+                </wp:positionH>
+                <wp:positionV relativeFrom="paragraph">
+                  <wp:posOffset>3116250</wp:posOffset>
+                </wp:positionV>
+                <wp:extent cx="6296025" cy="1190625"/>
+                <wp:effectExtent l="0" t="0" r="0" b="0"/>
+                <wp:wrapNone/>
+                <wp:docPr id="1778369054" name="Text Box 2"/>
+                <wp:cNvGraphicFramePr/>
+                <a:graphic xmlns:a="http://schemas.openxmlformats.org/drawingml/2006/main">
+                  <a:graphicData uri="http://schemas.microsoft.com/office/word/2010/wordprocessingShape">
+                    <wps:wsp>
+                      <wps:cNvSpPr txBox="1"/>
+                      <wps:spPr>
+                        <a:xfrm>
+                          <a:off x="0" y="0"/>
+                          <a:ext cx="6296025" cy="1190625"/>
+                        </a:xfrm>
+                        <a:prstGeom prst="rect">
+                          <a:avLst/>
+                        </a:prstGeom>
+                        <a:noFill/>
+                        <a:ln w="6350">
+                          <a:noFill/>
+                        </a:ln>
+                      </wps:spPr>
+                      <wps:txbx>
+                        <w:txbxContent>
+                          <w:p>
+                            <w:pPr>
+                              <w:jc w:val="center"/>
+                              <w:rPr>
+                                <w:color w:val="FFFFFF" w:themeColor="background1"/>
+                                <w:sz w:val="32"/>
+                                <w:szCs w:val="32"/>
+                              </w:rPr>
+                            </w:pPr>
+                            <w:r>
+                              <w:rPr>
+                                <w:color w:val="FFFFFF" w:themeColor="background1"/>
+                                <w:sz w:val="32"/>
+                                <w:szCs w:val="32"/>
+                              </w:rPr>
+                              <w:t>$</w:t>
+                            </w:r>
+                            <w:r>
+                              <w:rPr>
+                                <w:color w:val="FFFFFF" w:themeColor="background1"/>
+                                <w:sz w:val="32"/>
+                                <w:szCs w:val="32"/>
+                              </w:rPr>
+                              <w:t>{description}</w:t>
+                            </w:r>
+                          </w:p>
+                        </w:txbxContent>
+                      </wps:txbx>
+                      <wps:bodyPr rot="0" spcFirstLastPara="0" vertOverflow="overflow" horzOverflow="overflow" vert="horz" wrap="square" lIns="91440" tIns="45720" rIns="91440" bIns="45720" numCol="1" spcCol="0" rtlCol="0" fromWordArt="0" anchor="t" anchorCtr="0" forceAA="0" compatLnSpc="1">
+                        <a:prstTxWarp prst="textNoShape">
+                          <a:avLst/>
+                        </a:prstTxWarp>
+                        <a:noAutofit/>
+                      </wps:bodyPr>
+                    </wps:wsp>
+                  </a:graphicData>
+                </a:graphic>
+                <wp14:sizeRelH relativeFrom="margin">
+                  <wp14:pctWidth>0</wp14:pctWidth>
+                </wp14:sizeRelH>
+                <wp14:sizeRelV relativeFrom="margin">
+                  <wp14:pctHeight>0</wp14:pctHeight>
+                </wp14:sizeRelV>
+              </wp:anchor>
+            </w:drawing>
+          </mc:Choice>
+          <mc:Fallback xmlns:w16du="http://schemas.microsoft.com/office/word/2023/wordml/word16du">
+            <w:pict>
+              <v:shape w14:anchorId="2A6D594B" id="Text Box 2" o:spid="_x0000_s1030" type="#_x0000_t202" style="position:absolute;margin-left:0;margin-top:245.35pt;width:495.75pt;height:93.75pt;z-index:251660288;visibility:visible;mso-wrap-style:square;mso-width-percent:0;mso-height-percent:0;mso-wrap-distance-left:9pt;mso-wrap-distance-top:0;mso-wrap-distance-right:9pt;mso-wrap-distance-bottom:0;mso-position-horizontal:center;mso-position-horizontal-relative:margin;mso-position-vertical:absolute;mso-position-vertical-relative:text;mso-width-percent:0;mso-height-percent:0;mso-width-relative:margin;mso-height-relative:margin;v-text-anchor:top" o:gfxdata="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" filled="f" stroked="f" strokeweight=".5pt">
+                <v:textbox>
+                  <w:txbxContent>
+                    <w:p>
+                      <w:pPr>
+                        <w:jc w:val="center"/>
+                        <w:rPr>
+                          <w:color w:val="FFFFFF" w:themeColor="background1"/>
+                          <w:sz w:val="32"/>
+                          <w:szCs w:val="32"/>
+                        </w:rPr>
+                      </w:pPr>
+                      <w:r>
+                        <w:rPr>
+                          <w:color w:val="FFFFFF" w:themeColor="background1"/>
+                          <w:sz w:val="32"/>
+                          <w:szCs w:val="32"/>
+                        </w:rPr>
+                        <w:t>$</w:t>
+                      </w:r>
+                      <w:r>
+                        <w:rPr>
+                          <w:color w:val="FFFFFF" w:themeColor="background1"/>
+                          <w:sz w:val="32"/>
+                          <w:szCs w:val="32"/>
+                        </w:rPr>
+                        <w:t>{description}</w:t>
+                      </w:r>
+                    </w:p>
+                  </w:txbxContent>
+                </v:textbox>
+                <w10:wrap anchorx="margin"/>
+              </v:shape>
+            </w:pict>
+          </mc:Fallback>
+        </mc:AlternateContent>
+      </w:r>
+      <w:r>
+        <w:rPr>
+          <w:noProof/>
+          <w:lang w:eastAsia="en-PH"/>
+        </w:rPr>
+        <mc:AlternateContent>
+          <mc:Choice Requires="wps">
+            <w:drawing>
+              <wp:anchor distT="0" distB="0" distL="114300" distR="114300" simplePos="0" relativeHeight="251659264" behindDoc="0" locked="0" layoutInCell="1" allowOverlap="1" wp14:anchorId="51CE899E" wp14:editId="35E0A369">
+                <wp:simplePos x="0" y="0"/>
+                <wp:positionH relativeFrom="margin">
+                  <wp:align>center</wp:align>
+                </wp:positionH>
+                <wp:positionV relativeFrom="paragraph">
+                  <wp:posOffset>2470785</wp:posOffset>
+                </wp:positionV>
+                <wp:extent cx="5105400" cy="783771"/>
+                <wp:effectExtent l="0" t="0" r="0" b="0"/>
+                <wp:wrapNone/>
+                <wp:docPr id="252635040" name="Text Box 1"/>
+                <wp:cNvGraphicFramePr/>
+                <a:graphic xmlns:a="http://schemas.openxmlformats.org/drawingml/2006/main">
+                  <a:graphicData uri="http://schemas.microsoft.com/office/word/2010/wordprocessingShape">
+                    <wps:wsp>
+                      <wps:cNvSpPr txBox="1"/>
+                      <wps:spPr>
+                        <a:xfrm>
+                          <a:off x="0" y="0"/>
+                          <a:ext cx="5105400" cy="783771"/>
+                        </a:xfrm>
+                        <a:prstGeom prst="rect">
+                          <a:avLst/>
+                        </a:prstGeom>
+                        <a:noFill/>
+                        <a:ln w="6350">
+                          <a:noFill/>
+                        </a:ln>
+                      </wps:spPr>
+                      <wps:txbx>
+                        <w:txbxContent>
+                          <w:p>
+                            <w:pPr>
+                              <w:jc w:val="center"/>
+                              <w:rPr>
+                                <w:color w:val="FFFFFF" w:themeColor="background1"/>
+                                <w:sz w:val="72"/>
+                                <w:szCs w:val="72"/>
+                                <w:u w:val="single"/>
+                              </w:rPr>
+                            </w:pPr>
+                            <w:r>
+                              <w:rPr>
+                                <w:color w:val="FFFFFF" w:themeColor="background1"/>
+                                <w:sz w:val="72"/>
+                                <w:szCs w:val="72"/>
+                                <w:u w:val="single"/>
+                              </w:rPr>
+                              <w:t>$</w:t>
+                            </w:r>
+                            <w:r>
+                              <w:rPr>
+                                <w:color w:val="FFFFFF" w:themeColor="background1"/>
+                                <w:sz w:val="72"/>
+                                <w:szCs w:val="72"/>
+                                <w:u w:val="single"/>
+                              </w:rPr>
+                              <w:t>{</w:t>
+                            </w:r>
+                            <w:r>
+                              <w:rPr>
+                                <w:color w:val="FFFFFF" w:themeColor="background1"/>
+                                <w:sz w:val="72"/>
+                                <w:szCs w:val="72"/>
+                                <w:u w:val="single"/>
+                              </w:rPr>
+                              <w:t>name</w:t>
+                            </w:r>
+                            <w:r>
+                              <w:rPr>
+                                <w:color w:val="FFFFFF" w:themeColor="background1"/>
+                                <w:sz w:val="72"/>
+                                <w:szCs w:val="72"/>
+                                <w:u w:val="single"/>
+                              </w:rPr>
+                              <w:t>}</w:t>
+                            </w:r>
+                          </w:p>
+                        </w:txbxContent>
+                      </wps:txbx>
+                      <wps:bodyPr rot="0" spcFirstLastPara="0" vertOverflow="overflow" horzOverflow="overflow" vert="horz" wrap="square" lIns="91440" tIns="45720" rIns="91440" bIns="45720" numCol="1" spcCol="0" rtlCol="0" fromWordArt="0" anchor="t" anchorCtr="0" forceAA="0" compatLnSpc="1">
+                        <a:prstTxWarp prst="textNoShape">
+                          <a:avLst/>
+                        </a:prstTxWarp>
+                        <a:noAutofit/>
+                      </wps:bodyPr>
+                    </wps:wsp>
+                  </a:graphicData>
+                </a:graphic>
+                <wp14:sizeRelH relativeFrom="margin">
+                  <wp14:pctWidth>0</wp14:pctWidth>
+                </wp14:sizeRelH>
+                <wp14:sizeRelV relativeFrom="margin">
+                  <wp14:pctHeight>0</wp14:pctHeight>
+                </wp14:sizeRelV>
+              </wp:anchor>
+            </w:drawing>
+          </mc:Choice>
+          <mc:Fallback xmlns:w16du="http://schemas.microsoft.com/office/word/2023/wordml/word16du">
+            <w:pict>
+              <v:shape w14:anchorId="51CE899E" id="_x0000_s1031" type="#_x0000_t202" style="position:absolute;margin-left:0;margin-top:194.55pt;width:402pt;height:61.7pt;z-index:251659264;visibility:visible;mso-wrap-style:square;mso-width-percent:0;mso-height-percent:0;mso-wrap-distance-left:9pt;mso-wrap-distance-top:0;mso-wrap-distance-right:9pt;mso-wrap-distance-bottom:0;mso-position-horizontal:center;mso-position-horizontal-relative:margin;mso-position-vertical:absolute;mso-position-vertical-relative:text;mso-width-percent:0;mso-height-percent:0;mso-width-relative:margin;mso-height-relative:margin;v-text-anchor:top" o:gfxdata="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" filled="f" stroked="f" strokeweight=".5pt">
+                <v:textbox>
+                  <w:txbxContent>
+                    <w:p>
+                      <w:pPr>
+                        <w:jc w:val="center"/>
+                        <w:rPr>
+                          <w:color w:val="FFFFFF" w:themeColor="background1"/>
+                          <w:sz w:val="72"/>
+                          <w:szCs w:val="72"/>
+                          <w:u w:val="single"/>
+                        </w:rPr>
+                      </w:pPr>
+                      <w:r>
+                        <w:rPr>
+                          <w:color w:val="FFFFFF" w:themeColor="background1"/>
+                          <w:sz w:val="72"/>
+                          <w:szCs w:val="72"/>
+                          <w:u w:val="single"/>
+                        </w:rPr>
+                        <w:t>$</w:t>
+                      </w:r>
+                      <w:r>
+                        <w:rPr>
+                          <w:color w:val="FFFFFF" w:themeColor="background1"/>
+                          <w:sz w:val="72"/>
+                          <w:szCs w:val="72"/>
+                          <w:u w:val="single"/>
+                        </w:rPr>
+                        <w:t>{</w:t>
+                      </w:r>
+                      <w:r>
+                        <w:rPr>
+                          <w:color w:val="FFFFFF" w:themeColor="background1"/>
+                          <w:sz w:val="72"/>
+                          <w:szCs w:val="72"/>
+                          <w:u w:val="single"/>
+                        </w:rPr>
+                        <w:t>name</w:t>
+                      </w:r>
+                      <w:r>
+                        <w:rPr>
+                          <w:color w:val="FFFFFF" w:themeColor="background1"/>
+                          <w:sz w:val="72"/>
+                          <w:szCs w:val="72"/>
+                          <w:u w:val="single"/>
+                        </w:rPr>
+                        <w:t>}</w:t>
+                      </w:r>
+                    </w:p>
+                  </w:txbxContent>
+                </v:textbox>
+                <w10:wrap anchorx="margin"/>
+              </v:shape>
+            </w:pict>
+          </mc:Fallback>
+        </mc:AlternateContent>
+      </w:r>
+      <w:r>
+        <w:rPr>
+          <w:noProof/>
+          <w:lang w:eastAsia="en-PH"/>
+        </w:rPr>
         <w:drawing>
-          <wp:anchor distT="0" distB="0" distL="114300" distR="114300" simplePos="0" relativeHeight="251658240" behindDoc="1" locked="0" layoutInCell="1" allowOverlap="1" wp14:anchorId="23F00448" wp14:editId="2422CD77">
+          <wp:anchor distT="0" distB="0" distL="114300" distR="114300" simplePos="0" relativeHeight="251658240" behindDoc="1" locked="0" layoutInCell="1" allowOverlap="1" wp14:anchorId="23F00448" wp14:editId="296C80B8">
             <wp:simplePos x="0" y="0"/>
             <wp:positionH relativeFrom="page">
               <wp:posOffset>9525</wp:posOffset>
@@ -63,384 +905,6 @@
             </wp14:sizeRelV>
           </wp:anchor>
         </w:drawing>
-      </w:r>
-      <w:r>
-        <w:rPr>
-          <w:noProof/>
-          <w:lang w:eastAsia="en-PH"/>
-        </w:rPr>
-        <mc:AlternateContent>
-          <mc:Choice Requires="wps">
-            <w:drawing>
-              <wp:anchor distT="0" distB="0" distL="114300" distR="114300" simplePos="0" relativeHeight="251661312" behindDoc="0" locked="0" layoutInCell="1" allowOverlap="1" wp14:anchorId="35B38C91" wp14:editId="2F12F7DF">
-                <wp:simplePos x="0" y="0"/>
-                <wp:positionH relativeFrom="column">
-                  <wp:posOffset>247649</wp:posOffset>
-                </wp:positionH>
-                <wp:positionV relativeFrom="paragraph">
-                  <wp:posOffset>28575</wp:posOffset>
-                </wp:positionV>
-                <wp:extent cx="1895475" cy="1476375"/>
-                <wp:effectExtent l="0" t="0" r="0" b="0"/>
-                <wp:wrapNone/>
-                <wp:docPr id="1523709372" name="Text Box 1"/>
-                <wp:cNvGraphicFramePr/>
-                <a:graphic xmlns:a="http://schemas.openxmlformats.org/drawingml/2006/main">
-                  <a:graphicData uri="http://schemas.microsoft.com/office/word/2010/wordprocessingShape">
-                    <wps:wsp>
-                      <wps:cNvSpPr txBox="1"/>
-                      <wps:spPr>
-                        <a:xfrm>
-                          <a:off x="0" y="0"/>
-                          <a:ext cx="1895475" cy="1476375"/>
-                        </a:xfrm>
-                        <a:prstGeom prst="rect">
-                          <a:avLst/>
-                        </a:prstGeom>
-                        <a:noFill/>
-                        <a:ln w="6350">
-                          <a:noFill/>
-                        </a:ln>
-                      </wps:spPr>
-                      <wps:txbx>
-                        <w:txbxContent>
-                          <w:p>
-                            <w:r>
-                              <w:t>${logo}</w:t>
-                            </w:r>
-                          </w:p>
-                        </w:txbxContent>
-                      </wps:txbx>
-                      <wps:bodyPr rot="0" spcFirstLastPara="0" vertOverflow="overflow" horzOverflow="overflow" vert="horz" wrap="square" lIns="91440" tIns="45720" rIns="91440" bIns="45720" numCol="1" spcCol="0" rtlCol="0" fromWordArt="0" anchor="t" anchorCtr="0" forceAA="0" compatLnSpc="1">
-                        <a:prstTxWarp prst="textNoShape">
-                          <a:avLst/>
-                        </a:prstTxWarp>
-                        <a:noAutofit/>
-                      </wps:bodyPr>
-                    </wps:wsp>
-                  </a:graphicData>
-                </a:graphic>
-                <wp14:sizeRelH relativeFrom="margin">
-                  <wp14:pctWidth>0</wp14:pctWidth>
-                </wp14:sizeRelH>
-                <wp14:sizeRelV relativeFrom="margin">
-                  <wp14:pctHeight>0</wp14:pctHeight>
-                </wp14:sizeRelV>
-              </wp:anchor>
-            </w:drawing>
-          </mc:Choice>
-          <mc:Fallback>
-            <w:pict>
-              <v:shapetype w14:anchorId="35B38C91" id="_x0000_t202" coordsize="21600,21600" o:spt="202" path="m,l,21600r21600,l21600,xe">
-                <v:stroke joinstyle="miter"/>
-                <v:path gradientshapeok="t" o:connecttype="rect"/>
-              </v:shapetype>
-              <v:shape id="Text Box 1" o:spid="_x0000_s1026" type="#_x0000_t202" style="position:absolute;margin-left:19.5pt;margin-top:2.25pt;width:149.25pt;height:116.25pt;z-index:251661312;visibility:visible;mso-wrap-style:square;mso-width-percent:0;mso-height-percent:0;mso-wrap-distance-left:9pt;mso-wrap-distance-top:0;mso-wrap-distance-right:9pt;mso-wrap-distance-bottom:0;mso-position-horizontal:absolute;mso-position-horizontal-relative:text;mso-position-vertical:absolute;mso-position-vertical-relative:text;mso-width-percent:0;mso-height-percent:0;mso-width-relative:margin;mso-height-relative:margin;v-text-anchor:top" o:gfxdata="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" filled="f" stroked="f" strokeweight=".5pt">
-                <v:textbox>
-                  <w:txbxContent>
-                    <w:p>
-                      <w:r>
-                        <w:t>${logo}</w:t>
-                      </w:r>
-                    </w:p>
-                  </w:txbxContent>
-                </v:textbox>
-              </v:shape>
-            </w:pict>
-          </mc:Fallback>
-        </mc:AlternateContent>
-      </w:r>
-      <w:r>
-        <w:rPr>
-          <w:noProof/>
-          <w:lang w:eastAsia="en-PH"/>
-        </w:rPr>
-        <mc:AlternateContent>
-          <mc:Choice Requires="wps">
-            <w:drawing>
-              <wp:anchor distT="0" distB="0" distL="114300" distR="114300" simplePos="0" relativeHeight="251659264" behindDoc="0" locked="0" layoutInCell="1" allowOverlap="1" wp14:anchorId="51CE899E" wp14:editId="3FC1517A">
-                <wp:simplePos x="0" y="0"/>
-                <wp:positionH relativeFrom="margin">
-                  <wp:align>center</wp:align>
-                </wp:positionH>
-                <wp:positionV relativeFrom="paragraph">
-                  <wp:posOffset>3457575</wp:posOffset>
-                </wp:positionV>
-                <wp:extent cx="5105400" cy="457200"/>
-                <wp:effectExtent l="0" t="0" r="0" b="0"/>
-                <wp:wrapNone/>
-                <wp:docPr id="252635040" name="Text Box 1"/>
-                <wp:cNvGraphicFramePr/>
-                <a:graphic xmlns:a="http://schemas.openxmlformats.org/drawingml/2006/main">
-                  <a:graphicData uri="http://schemas.microsoft.com/office/word/2010/wordprocessingShape">
-                    <wps:wsp>
-                      <wps:cNvSpPr txBox="1"/>
-                      <wps:spPr>
-                        <a:xfrm>
-                          <a:off x="0" y="0"/>
-                          <a:ext cx="5105400" cy="457200"/>
-                        </a:xfrm>
-                        <a:prstGeom prst="rect">
-                          <a:avLst/>
-                        </a:prstGeom>
-                        <a:noFill/>
-                        <a:ln w="6350">
-                          <a:noFill/>
-                        </a:ln>
-                      </wps:spPr>
-                      <wps:txbx>
-                        <w:txbxContent>
-                          <w:p>
-                            <w:pPr>
-                              <w:jc w:val="center"/>
-                              <w:rPr>
-                                <w:color w:val="FFFFFF" w:themeColor="background1"/>
-                                <w:sz w:val="48"/>
-                                <w:szCs w:val="48"/>
-                                <w:u w:val="single"/>
-                              </w:rPr>
-                            </w:pPr>
-                            <w:r>
-                              <w:rPr>
-                                <w:color w:val="FFFFFF" w:themeColor="background1"/>
-                                <w:sz w:val="48"/>
-                                <w:szCs w:val="48"/>
-                                <w:u w:val="single"/>
-                              </w:rPr>
-                              <w:t>$</w:t>
-                            </w:r>
-                            <w:r>
-                              <w:rPr>
-                                <w:color w:val="FFFFFF" w:themeColor="background1"/>
-                                <w:sz w:val="48"/>
-                                <w:szCs w:val="48"/>
-                                <w:u w:val="single"/>
-                              </w:rPr>
-                              <w:t>{</w:t>
-                            </w:r>
-                            <w:r>
-                              <w:rPr>
-                                <w:color w:val="FFFFFF" w:themeColor="background1"/>
-                                <w:sz w:val="48"/>
-                                <w:szCs w:val="48"/>
-                                <w:u w:val="single"/>
-                              </w:rPr>
-                              <w:t>name</w:t>
-                            </w:r>
-                            <w:r>
-                              <w:rPr>
-                                <w:color w:val="FFFFFF" w:themeColor="background1"/>
-                                <w:sz w:val="48"/>
-                                <w:szCs w:val="48"/>
-                                <w:u w:val="single"/>
-                              </w:rPr>
-                              <w:t>}</w:t>
-                            </w:r>
-                          </w:p>
-                        </w:txbxContent>
-                      </wps:txbx>
-                      <wps:bodyPr rot="0" spcFirstLastPara="0" vertOverflow="overflow" horzOverflow="overflow" vert="horz" wrap="square" lIns="91440" tIns="45720" rIns="91440" bIns="45720" numCol="1" spcCol="0" rtlCol="0" fromWordArt="0" anchor="t" anchorCtr="0" forceAA="0" compatLnSpc="1">
-                        <a:prstTxWarp prst="textNoShape">
-                          <a:avLst/>
-                        </a:prstTxWarp>
-                        <a:noAutofit/>
-                      </wps:bodyPr>
-                    </wps:wsp>
-                  </a:graphicData>
-                </a:graphic>
-                <wp14:sizeRelH relativeFrom="margin">
-                  <wp14:pctWidth>0</wp14:pctWidth>
-                </wp14:sizeRelH>
-                <wp14:sizeRelV relativeFrom="margin">
-                  <wp14:pctHeight>0</wp14:pctHeight>
-                </wp14:sizeRelV>
-              </wp:anchor>
-            </w:drawing>
-          </mc:Choice>
-          <mc:Fallback>
-            <w:pict>
-              <v:shape w14:anchorId="51CE899E" id="_x0000_s1027" type="#_x0000_t202" style="position:absolute;margin-left:0;margin-top:272.25pt;width:402pt;height:36pt;z-index:251659264;visibility:visible;mso-wrap-style:square;mso-width-percent:0;mso-height-percent:0;mso-wrap-distance-left:9pt;mso-wrap-distance-top:0;mso-wrap-distance-right:9pt;mso-wrap-distance-bottom:0;mso-position-horizontal:center;mso-position-horizontal-relative:margin;mso-position-vertical:absolute;mso-position-vertical-relative:text;mso-width-percent:0;mso-height-percent:0;mso-width-relative:margin;mso-height-relative:margin;v-text-anchor:top" o:gfxdata="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" filled="f" stroked="f" strokeweight=".5pt">
-                <v:textbox>
-                  <w:txbxContent>
-                    <w:p>
-                      <w:pPr>
-                        <w:jc w:val="center"/>
-                        <w:rPr>
-                          <w:color w:val="FFFFFF" w:themeColor="background1"/>
-                          <w:sz w:val="48"/>
-                          <w:szCs w:val="48"/>
-                          <w:u w:val="single"/>
-                        </w:rPr>
-                      </w:pPr>
-                      <w:r>
-                        <w:rPr>
-                          <w:color w:val="FFFFFF" w:themeColor="background1"/>
-                          <w:sz w:val="48"/>
-                          <w:szCs w:val="48"/>
-                          <w:u w:val="single"/>
-                        </w:rPr>
-                        <w:t>$</w:t>
-                      </w:r>
-                      <w:r>
-                        <w:rPr>
-                          <w:color w:val="FFFFFF" w:themeColor="background1"/>
-                          <w:sz w:val="48"/>
-                          <w:szCs w:val="48"/>
-                          <w:u w:val="single"/>
-                        </w:rPr>
-                        <w:t>{</w:t>
-                      </w:r>
-                      <w:r>
-                        <w:rPr>
-                          <w:color w:val="FFFFFF" w:themeColor="background1"/>
-                          <w:sz w:val="48"/>
-                          <w:szCs w:val="48"/>
-                          <w:u w:val="single"/>
-                        </w:rPr>
-                        <w:t>name</w:t>
-                      </w:r>
-                      <w:r>
-                        <w:rPr>
-                          <w:color w:val="FFFFFF" w:themeColor="background1"/>
-                          <w:sz w:val="48"/>
-                          <w:szCs w:val="48"/>
-                          <w:u w:val="single"/>
-                        </w:rPr>
-                        <w:t>}</w:t>
-                      </w:r>
-                    </w:p>
-                  </w:txbxContent>
-                </v:textbox>
-                <w10:wrap anchorx="margin"/>
-              </v:shape>
-            </w:pict>
-          </mc:Fallback>
-        </mc:AlternateContent>
-      </w:r>
-      <w:r>
-        <w:rPr>
-          <w:noProof/>
-          <w:lang w:eastAsia="en-PH"/>
-        </w:rPr>
-        <mc:AlternateContent>
-          <mc:Choice Requires="wps">
-            <w:drawing>
-              <wp:anchor distT="0" distB="0" distL="114300" distR="114300" simplePos="0" relativeHeight="251660288" behindDoc="0" locked="0" layoutInCell="1" allowOverlap="1" wp14:anchorId="2A6D594B" wp14:editId="02483545">
-                <wp:simplePos x="0" y="0"/>
-                <wp:positionH relativeFrom="margin">
-                  <wp:align>center</wp:align>
-                </wp:positionH>
-                <wp:positionV relativeFrom="paragraph">
-                  <wp:posOffset>4018915</wp:posOffset>
-                </wp:positionV>
-                <wp:extent cx="6296025" cy="1190625"/>
-                <wp:effectExtent l="0" t="0" r="0" b="0"/>
-                <wp:wrapNone/>
-                <wp:docPr id="1778369054" name="Text Box 2"/>
-                <wp:cNvGraphicFramePr/>
-                <a:graphic xmlns:a="http://schemas.openxmlformats.org/drawingml/2006/main">
-                  <a:graphicData uri="http://schemas.microsoft.com/office/word/2010/wordprocessingShape">
-                    <wps:wsp>
-                      <wps:cNvSpPr txBox="1"/>
-                      <wps:spPr>
-                        <a:xfrm>
-                          <a:off x="0" y="0"/>
-                          <a:ext cx="6296025" cy="1190625"/>
-                        </a:xfrm>
-                        <a:prstGeom prst="rect">
-                          <a:avLst/>
-                        </a:prstGeom>
-                        <a:noFill/>
-                        <a:ln w="6350">
-                          <a:noFill/>
-                        </a:ln>
-                      </wps:spPr>
-                      <wps:txbx>
-                        <w:txbxContent>
-                          <w:p>
-                            <w:pPr>
-                              <w:jc w:val="center"/>
-                              <w:rPr>
-                                <w:color w:val="FFFFFF" w:themeColor="background1"/>
-                                <w:sz w:val="32"/>
-                                <w:szCs w:val="32"/>
-                              </w:rPr>
-                            </w:pPr>
-                            <w:r>
-                              <w:rPr>
-                                <w:color w:val="FFFFFF" w:themeColor="background1"/>
-                                <w:sz w:val="32"/>
-                                <w:szCs w:val="32"/>
-                              </w:rPr>
-                              <w:t>$</w:t>
-                            </w:r>
-                            <w:r>
-                              <w:rPr>
-                                <w:color w:val="FFFFFF" w:themeColor="background1"/>
-                                <w:sz w:val="32"/>
-                                <w:szCs w:val="32"/>
-                              </w:rPr>
-                              <w:t>{description}</w:t>
-                            </w:r>
-                          </w:p>
-                        </w:txbxContent>
-                      </wps:txbx>
-                      <wps:bodyPr rot="0" spcFirstLastPara="0" vertOverflow="overflow" horzOverflow="overflow" vert="horz" wrap="square" lIns="91440" tIns="45720" rIns="91440" bIns="45720" numCol="1" spcCol="0" rtlCol="0" fromWordArt="0" anchor="t" anchorCtr="0" forceAA="0" compatLnSpc="1">
-                        <a:prstTxWarp prst="textNoShape">
-                          <a:avLst/>
-                        </a:prstTxWarp>
-                        <a:noAutofit/>
-                      </wps:bodyPr>
-                    </wps:wsp>
-                  </a:graphicData>
-                </a:graphic>
-                <wp14:sizeRelH relativeFrom="margin">
-                  <wp14:pctWidth>0</wp14:pctWidth>
-                </wp14:sizeRelH>
-                <wp14:sizeRelV relativeFrom="margin">
-                  <wp14:pctHeight>0</wp14:pctHeight>
-                </wp14:sizeRelV>
-              </wp:anchor>
-            </w:drawing>
-          </mc:Choice>
-          <mc:Fallback>
-            <w:pict>
-              <v:shape w14:anchorId="2A6D594B" id="Text Box 2" o:spid="_x0000_s1028" type="#_x0000_t202" style="position:absolute;margin-left:0;margin-top:316.45pt;width:495.75pt;height:93.75pt;z-index:251660288;visibility:visible;mso-wrap-style:square;mso-width-percent:0;mso-height-percent:0;mso-wrap-distance-left:9pt;mso-wrap-distance-top:0;mso-wrap-distance-right:9pt;mso-wrap-distance-bottom:0;mso-position-horizontal:center;mso-position-horizontal-relative:margin;mso-position-vertical:absolute;mso-position-vertical-relative:text;mso-width-percent:0;mso-height-percent:0;mso-width-relative:margin;mso-height-relative:margin;v-text-anchor:top" o:gfxdata="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" filled="f" stroked="f" strokeweight=".5pt">
-                <v:textbox>
-                  <w:txbxContent>
-                    <w:p>
-                      <w:pPr>
-                        <w:jc w:val="center"/>
-                        <w:rPr>
-                          <w:color w:val="FFFFFF" w:themeColor="background1"/>
-                          <w:sz w:val="32"/>
-                          <w:szCs w:val="32"/>
-                        </w:rPr>
-                      </w:pPr>
-                      <w:r>
-                        <w:rPr>
-                          <w:color w:val="FFFFFF" w:themeColor="background1"/>
-                          <w:sz w:val="32"/>
-                          <w:szCs w:val="32"/>
-                        </w:rPr>
-                        <w:t>$</w:t>
-                      </w:r>
-                      <w:r>
-                        <w:rPr>
-                          <w:color w:val="FFFFFF" w:themeColor="background1"/>
-                          <w:sz w:val="32"/>
-                          <w:szCs w:val="32"/>
-                        </w:rPr>
-                        <w:t>{description}</w:t>
-                      </w:r>
-                    </w:p>
-                  </w:txbxContent>
-                </v:textbox>
-                <w10:wrap anchorx="margin"/>
-              </v:shape>
-            </w:pict>
-          </mc:Fallback>
-        </mc:AlternateContent>
       </w:r>
     </w:p>
     <w:sectPr>

</xml_diff>